<commit_message>
Swagger to Word Example
</commit_message>
<xml_diff>
--- a/src/test/resources/swagger/swagger.docx
+++ b/src/test/resources/swagger/swagger.docx
@@ -775,7 +775,53 @@
               <w:rPr>
                 <w:rFonts w:hint="eastAsia"/>
               </w:rPr>
-              <w:t>[schema]</w:t>
+              <w:t>[</w:t>
+            </w:r>
+            <w:proofErr w:type="gramStart"/>
+            <w:r>
+              <w:rPr>
+                <w:rFonts w:hint="eastAsia"/>
+              </w:rPr>
+              <w:t>?schema</w:t>
+            </w:r>
+            <w:proofErr w:type="gramEnd"/>
+            <w:r>
+              <w:rPr>
+                <w:rFonts w:hint="eastAsia"/>
+              </w:rPr>
+              <w:t>][=#</w:t>
+            </w:r>
+            <w:proofErr w:type="gramStart"/>
+            <w:r>
+              <w:rPr>
+                <w:rFonts w:hint="eastAsia"/>
+              </w:rPr>
+              <w:t>this</w:t>
+            </w:r>
+            <w:proofErr w:type="gramEnd"/>
+            <w:r>
+              <w:rPr>
+                <w:rFonts w:hint="eastAsia"/>
+              </w:rPr>
+              <w:t>]</w:t>
+            </w:r>
+            <w:r>
+              <w:rPr>
+                <w:rFonts w:hint="eastAsia"/>
+              </w:rPr>
+              <w:t>[</w:t>
+            </w:r>
+            <w:r>
+              <w:rPr>
+                <w:rFonts w:hint="eastAsia"/>
+              </w:rPr>
+              <w:t>/</w:t>
+            </w:r>
+            <w:r>
+              <w:rPr>
+                <w:rFonts w:hint="eastAsia"/>
+              </w:rPr>
+              <w:t>schema]</w:t>
             </w:r>
           </w:p>
         </w:tc>
@@ -966,7 +1012,47 @@
               <w:rPr>
                 <w:rFonts w:hint="eastAsia"/>
               </w:rPr>
-              <w:t>[schema]</w:t>
+              <w:t>[</w:t>
+            </w:r>
+            <w:proofErr w:type="gramStart"/>
+            <w:r>
+              <w:rPr>
+                <w:rFonts w:hint="eastAsia"/>
+              </w:rPr>
+              <w:t>?</w:t>
+            </w:r>
+            <w:r>
+              <w:rPr>
+                <w:rFonts w:hint="eastAsia"/>
+              </w:rPr>
+              <w:t>schema</w:t>
+            </w:r>
+            <w:proofErr w:type="gramEnd"/>
+            <w:r>
+              <w:rPr>
+                <w:rFonts w:hint="eastAsia"/>
+              </w:rPr>
+              <w:t>]</w:t>
+            </w:r>
+            <w:r>
+              <w:rPr>
+                <w:rFonts w:hint="eastAsia"/>
+              </w:rPr>
+              <w:t>[=#</w:t>
+            </w:r>
+            <w:proofErr w:type="gramStart"/>
+            <w:r>
+              <w:rPr>
+                <w:rFonts w:hint="eastAsia"/>
+              </w:rPr>
+              <w:t>this</w:t>
+            </w:r>
+            <w:proofErr w:type="gramEnd"/>
+            <w:r>
+              <w:rPr>
+                <w:rFonts w:hint="eastAsia"/>
+              </w:rPr>
+              <w:t>][/schema]</w:t>
             </w:r>
           </w:p>
         </w:tc>
@@ -1035,7 +1121,19 @@
         <w:rPr>
           <w:rFonts w:hint="eastAsia"/>
         </w:rPr>
-        <w:t>{{name}}</w:t>
+        <w:t>{{</w:t>
+      </w:r>
+      <w:r>
+        <w:rPr>
+          <w:rFonts w:hint="eastAsia"/>
+        </w:rPr>
+        <w:t>&gt;</w:t>
+      </w:r>
+      <w:r>
+        <w:rPr>
+          <w:rFonts w:hint="eastAsia"/>
+        </w:rPr>
+        <w:t>name}}</w:t>
       </w:r>
     </w:p>
     <w:p/>
@@ -1047,8 +1145,8 @@
       </w:tblPr>
       <w:tblGrid>
         <w:gridCol w:w="3085"/>
-        <w:gridCol w:w="2728"/>
-        <w:gridCol w:w="2703"/>
+        <w:gridCol w:w="2679"/>
+        <w:gridCol w:w="2752"/>
       </w:tblGrid>
       <w:tr>
         <w:trPr>
@@ -1175,7 +1273,55 @@
               <w:rPr>
                 <w:rFonts w:hint="eastAsia"/>
               </w:rPr>
-              <w:t>[schema]</w:t>
+              <w:t>[</w:t>
+            </w:r>
+            <w:proofErr w:type="gramStart"/>
+            <w:r>
+              <w:rPr>
+                <w:rFonts w:hint="eastAsia"/>
+              </w:rPr>
+              <w:t>?</w:t>
+            </w:r>
+            <w:r>
+              <w:rPr>
+                <w:rFonts w:hint="eastAsia"/>
+              </w:rPr>
+              <w:t>schema</w:t>
+            </w:r>
+            <w:proofErr w:type="gramEnd"/>
+            <w:r>
+              <w:rPr>
+                <w:rFonts w:hint="eastAsia"/>
+              </w:rPr>
+              <w:t>]</w:t>
+            </w:r>
+            <w:r>
+              <w:rPr>
+                <w:rFonts w:hint="eastAsia"/>
+              </w:rPr>
+              <w:t>[=#</w:t>
+            </w:r>
+            <w:proofErr w:type="gramStart"/>
+            <w:r>
+              <w:rPr>
+                <w:rFonts w:hint="eastAsia"/>
+              </w:rPr>
+              <w:t>thi</w:t>
+            </w:r>
+            <w:r>
+              <w:rPr>
+                <w:rFonts w:hint="eastAsia"/>
+              </w:rPr>
+              <w:t>s</w:t>
+            </w:r>
+            <w:bookmarkStart w:id="0" w:name="_GoBack"/>
+            <w:bookmarkEnd w:id="0"/>
+            <w:proofErr w:type="gramEnd"/>
+            <w:r>
+              <w:rPr>
+                <w:rFonts w:hint="eastAsia"/>
+              </w:rPr>
+              <w:t>][/]</w:t>
             </w:r>
           </w:p>
         </w:tc>
@@ -1307,15 +1453,7 @@
         <w:rPr>
           <w:rFonts w:hint="eastAsia"/>
         </w:rPr>
-        <w:t>是一个</w:t>
-      </w:r>
-      <w:bookmarkStart w:id="0" w:name="_GoBack"/>
-      <w:bookmarkEnd w:id="0"/>
-      <w:r>
-        <w:rPr>
-          <w:rFonts w:hint="eastAsia"/>
-        </w:rPr>
-        <w:t>免费开源</w:t>
+        <w:t>是一个免费开源</w:t>
       </w:r>
       <w:r>
         <w:rPr>
@@ -7231,7 +7369,7 @@
 </file>
 
 <file path=customXml/itemProps1.xml><?xml version="1.0" encoding="utf-8"?>
-<ds:datastoreItem xmlns:ds="http://schemas.openxmlformats.org/officeDocument/2006/customXml" ds:itemID="{05273AEB-90B9-7240-BD8D-383E8D7F97CC}">
+<ds:datastoreItem xmlns:ds="http://schemas.openxmlformats.org/officeDocument/2006/customXml" ds:itemID="{5438C034-F492-DF40-9DD0-271326B66F0F}">
   <ds:schemaRefs>
     <ds:schemaRef ds:uri="http://schemas.openxmlformats.org/officeDocument/2006/bibliography"/>
   </ds:schemaRefs>

</xml_diff>

<commit_message>
swagger show json definition
</commit_message>
<xml_diff>
--- a/src/test/resources/swagger/swagger.docx
+++ b/src/test/resources/swagger/swagger.docx
@@ -1116,6 +1116,9 @@
           <w:ilvl w:val="1"/>
           <w:numId w:val="4"/>
         </w:numPr>
+        <w:rPr>
+          <w:rFonts w:hint="eastAsia"/>
+        </w:rPr>
       </w:pPr>
       <w:r>
         <w:rPr>
@@ -1136,7 +1139,32 @@
         <w:t>name}}</w:t>
       </w:r>
     </w:p>
-    <w:p/>
+    <w:p>
+      <w:pPr>
+        <w:pStyle w:val="4"/>
+        <w:numPr>
+          <w:ilvl w:val="2"/>
+          <w:numId w:val="4"/>
+        </w:numPr>
+        <w:rPr>
+          <w:rFonts w:hint="eastAsia"/>
+        </w:rPr>
+      </w:pPr>
+      <w:r>
+        <w:rPr>
+          <w:rFonts w:hint="eastAsia"/>
+        </w:rPr>
+        <w:t>属性</w:t>
+      </w:r>
+    </w:p>
+    <w:p>
+      <w:pPr>
+        <w:spacing w:before="0" w:after="0" w:line="240" w:lineRule="atLeast"/>
+        <w:rPr>
+          <w:rFonts w:hint="eastAsia"/>
+        </w:rPr>
+      </w:pPr>
+    </w:p>
     <w:tbl>
       <w:tblPr>
         <w:tblStyle w:val="-3"/>
@@ -1155,7 +1183,7 @@
         <w:tc>
           <w:tcPr>
             <w:cnfStyle w:val="001000000000" w:firstRow="0" w:lastRow="0" w:firstColumn="1" w:lastColumn="0" w:oddVBand="0" w:evenVBand="0" w:oddHBand="0" w:evenHBand="0" w:firstRowFirstColumn="0" w:firstRowLastColumn="0" w:lastRowFirstColumn="0" w:lastRowLastColumn="0"/>
-            <w:tcW w:w="2838" w:type="dxa"/>
+            <w:tcW w:w="3085" w:type="dxa"/>
           </w:tcPr>
           <w:p>
             <w:r>
@@ -1179,11 +1207,17 @@
               </w:rPr>
               <w:t>属性</w:t>
             </w:r>
+            <w:r>
+              <w:rPr>
+                <w:rFonts w:hint="eastAsia"/>
+              </w:rPr>
+              <w:t>名</w:t>
+            </w:r>
           </w:p>
         </w:tc>
         <w:tc>
           <w:tcPr>
-            <w:tcW w:w="2839" w:type="dxa"/>
+            <w:tcW w:w="2679" w:type="dxa"/>
           </w:tcPr>
           <w:p>
             <w:pPr>
@@ -1199,7 +1233,7 @@
         </w:tc>
         <w:tc>
           <w:tcPr>
-            <w:tcW w:w="2839" w:type="dxa"/>
+            <w:tcW w:w="2752" w:type="dxa"/>
           </w:tcPr>
           <w:p>
             <w:pPr>
@@ -1221,14 +1255,42 @@
         <w:tc>
           <w:tcPr>
             <w:cnfStyle w:val="001000000000" w:firstRow="0" w:lastRow="0" w:firstColumn="1" w:lastColumn="0" w:oddVBand="0" w:evenVBand="0" w:oddHBand="0" w:evenHBand="0" w:firstRowFirstColumn="0" w:firstRowLastColumn="0" w:lastRowFirstColumn="0" w:lastRowLastColumn="0"/>
-            <w:tcW w:w="2838" w:type="dxa"/>
+            <w:tcW w:w="3085" w:type="dxa"/>
           </w:tcPr>
           <w:p>
             <w:r>
               <w:rPr>
                 <w:rFonts w:hint="eastAsia"/>
               </w:rPr>
-              <w:t>[name][?required]</w:t>
+              <w:t>[</w:t>
+            </w:r>
+            <w:proofErr w:type="gramStart"/>
+            <w:r>
+              <w:rPr>
+                <w:rFonts w:hint="eastAsia"/>
+              </w:rPr>
+              <w:t>name</w:t>
+            </w:r>
+            <w:proofErr w:type="gramEnd"/>
+            <w:r>
+              <w:rPr>
+                <w:rFonts w:hint="eastAsia"/>
+              </w:rPr>
+              <w:t>][</w:t>
+            </w:r>
+            <w:proofErr w:type="gramStart"/>
+            <w:r>
+              <w:rPr>
+                <w:rFonts w:hint="eastAsia"/>
+              </w:rPr>
+              <w:t>?required</w:t>
+            </w:r>
+            <w:proofErr w:type="gramEnd"/>
+            <w:r>
+              <w:rPr>
+                <w:rFonts w:hint="eastAsia"/>
+              </w:rPr>
+              <w:t>]</w:t>
             </w:r>
             <w:r>
               <w:rPr>
@@ -1247,7 +1309,7 @@
         </w:tc>
         <w:tc>
           <w:tcPr>
-            <w:tcW w:w="2839" w:type="dxa"/>
+            <w:tcW w:w="2679" w:type="dxa"/>
           </w:tcPr>
           <w:p>
             <w:pPr>
@@ -1257,13 +1319,27 @@
               <w:rPr>
                 <w:rFonts w:hint="eastAsia"/>
               </w:rPr>
-              <w:t>[description]</w:t>
+              <w:t>[</w:t>
+            </w:r>
+            <w:proofErr w:type="gramStart"/>
+            <w:r>
+              <w:rPr>
+                <w:rFonts w:hint="eastAsia"/>
+              </w:rPr>
+              <w:t>description</w:t>
+            </w:r>
+            <w:proofErr w:type="gramEnd"/>
+            <w:r>
+              <w:rPr>
+                <w:rFonts w:hint="eastAsia"/>
+              </w:rPr>
+              <w:t>]</w:t>
             </w:r>
           </w:p>
         </w:tc>
         <w:tc>
           <w:tcPr>
-            <w:tcW w:w="2839" w:type="dxa"/>
+            <w:tcW w:w="2752" w:type="dxa"/>
           </w:tcPr>
           <w:p>
             <w:pPr>
@@ -1314,8 +1390,6 @@
               </w:rPr>
               <w:t>s</w:t>
             </w:r>
-            <w:bookmarkStart w:id="0" w:name="_GoBack"/>
-            <w:bookmarkEnd w:id="0"/>
             <w:proofErr w:type="gramEnd"/>
             <w:r>
               <w:rPr>
@@ -1327,7 +1401,102 @@
         </w:tc>
       </w:tr>
     </w:tbl>
-    <w:p/>
+    <w:p>
+      <w:pPr>
+        <w:spacing w:before="0" w:after="0" w:line="240" w:lineRule="atLeast"/>
+        <w:rPr>
+          <w:rFonts w:hint="eastAsia"/>
+        </w:rPr>
+      </w:pPr>
+    </w:p>
+    <w:p>
+      <w:pPr>
+        <w:pStyle w:val="4"/>
+        <w:numPr>
+          <w:ilvl w:val="2"/>
+          <w:numId w:val="4"/>
+        </w:numPr>
+      </w:pPr>
+      <w:r>
+        <w:rPr>
+          <w:rFonts w:hint="eastAsia"/>
+        </w:rPr>
+        <w:t>示例</w:t>
+      </w:r>
+    </w:p>
+    <w:p>
+      <w:pPr>
+        <w:spacing w:before="0" w:after="0" w:line="240" w:lineRule="atLeast"/>
+        <w:rPr>
+          <w:rFonts w:hint="eastAsia"/>
+        </w:rPr>
+      </w:pPr>
+    </w:p>
+    <w:p>
+      <w:pPr>
+        <w:shd w:val="clear" w:color="auto" w:fill="666666"/>
+        <w:spacing w:line="240" w:lineRule="atLeast"/>
+        <w:rPr>
+          <w:rFonts w:ascii="Consolas" w:hAnsi="Consolas" w:hint="eastAsia"/>
+          <w:sz w:val="16"/>
+          <w:szCs w:val="16"/>
+        </w:rPr>
+      </w:pPr>
+      <w:r>
+        <w:rPr>
+          <w:rFonts w:ascii="Consolas" w:hAnsi="Consolas"/>
+          <w:sz w:val="16"/>
+          <w:szCs w:val="16"/>
+        </w:rPr>
+        <w:t>{{</w:t>
+      </w:r>
+      <w:proofErr w:type="gramStart"/>
+      <w:r>
+        <w:rPr>
+          <w:rFonts w:ascii="Consolas" w:hAnsi="Consolas"/>
+          <w:sz w:val="16"/>
+          <w:szCs w:val="16"/>
+        </w:rPr>
+        <w:t>?codes</w:t>
+      </w:r>
+      <w:proofErr w:type="gramEnd"/>
+      <w:r>
+        <w:rPr>
+          <w:rFonts w:ascii="Consolas" w:hAnsi="Consolas"/>
+          <w:sz w:val="16"/>
+          <w:szCs w:val="16"/>
+        </w:rPr>
+        <w:t>}}{{=#</w:t>
+      </w:r>
+      <w:proofErr w:type="gramStart"/>
+      <w:r>
+        <w:rPr>
+          <w:rFonts w:ascii="Consolas" w:hAnsi="Consolas"/>
+          <w:sz w:val="16"/>
+          <w:szCs w:val="16"/>
+        </w:rPr>
+        <w:t>this</w:t>
+      </w:r>
+      <w:proofErr w:type="gramEnd"/>
+      <w:r>
+        <w:rPr>
+          <w:rFonts w:ascii="Consolas" w:hAnsi="Consolas"/>
+          <w:sz w:val="16"/>
+          <w:szCs w:val="16"/>
+        </w:rPr>
+        <w:t>}}{{/codes}}</w:t>
+      </w:r>
+    </w:p>
+    <w:p>
+      <w:pPr>
+        <w:spacing w:before="0" w:after="0" w:line="240" w:lineRule="atLeast"/>
+        <w:rPr>
+          <w:rFonts w:hint="eastAsia"/>
+        </w:rPr>
+      </w:pPr>
+      <w:bookmarkStart w:id="0" w:name="_GoBack"/>
+      <w:bookmarkEnd w:id="0"/>
+    </w:p>
     <w:p>
       <w:r>
         <w:rPr>
@@ -7369,7 +7538,7 @@
 </file>
 
 <file path=customXml/itemProps1.xml><?xml version="1.0" encoding="utf-8"?>
-<ds:datastoreItem xmlns:ds="http://schemas.openxmlformats.org/officeDocument/2006/customXml" ds:itemID="{5438C034-F492-DF40-9DD0-271326B66F0F}">
+<ds:datastoreItem xmlns:ds="http://schemas.openxmlformats.org/officeDocument/2006/customXml" ds:itemID="{BB1BA309-2EC2-C743-9AB9-EFB01936FA2E}">
   <ds:schemaRefs>
     <ds:schemaRef ds:uri="http://schemas.openxmlformats.org/officeDocument/2006/bibliography"/>
   </ds:schemaRefs>

</xml_diff>